<commit_message>
update template & rulebook isic
</commit_message>
<xml_diff>
--- a/public/assets/template/bisnis-tik.docx
+++ b/public/assets/template/bisnis-tik.docx
@@ -1,7 +1,31 @@
 
 <file path=word/document.xml><?xml version="1.0" encoding="utf-8"?>
-<w:document xmlns:wpc="http://schemas.microsoft.com/office/word/2010/wordprocessingCanvas" xmlns:cx="http://schemas.microsoft.com/office/drawing/2014/chartex" xmlns:cx1="http://schemas.microsoft.com/office/drawing/2015/9/8/chartex" xmlns:cx2="http://schemas.microsoft.com/office/drawing/2015/10/21/chartex" xmlns:cx3="http://schemas.microsoft.com/office/drawing/2016/5/9/chartex" xmlns:cx4="http://schemas.microsoft.com/office/drawing/2016/5/10/chartex" xmlns:cx5="http://schemas.microsoft.com/office/drawing/2016/5/11/chartex" xmlns:cx6="http://schemas.microsoft.com/office/drawing/2016/5/12/chartex" xmlns:cx7="http://schemas.microsoft.com/office/drawing/2016/5/13/chartex" xmlns:cx8="http://schemas.microsoft.com/office/drawing/2016/5/14/chartex" xmlns:mc="http://schemas.openxmlformats.org/markup-compatibility/2006" xmlns:aink="http://schemas.microsoft.com/office/drawing/2016/ink" xmlns:am3d="http://schemas.microsoft.com/office/drawing/2017/model3d" xmlns:o="urn:schemas-microsoft-com:office:office" xmlns:r="http://schemas.openxmlformats.org/officeDocument/2006/relationships" xmlns:m="http://schemas.openxmlformats.org/officeDocument/2006/math" xmlns:v="urn:schemas-microsoft-com:vml" xmlns:wp14="http://schemas.microsoft.com/office/word/2010/wordprocessingDrawing" xmlns:wp="http://schemas.openxmlformats.org/drawingml/2006/wordprocessingDrawing" xmlns:w10="urn:schemas-microsoft-com:office:word" xmlns:w="http://schemas.openxmlformats.org/wordprocessingml/2006/main" xmlns:w14="http://schemas.microsoft.com/office/word/2010/wordml" xmlns:w15="http://schemas.microsoft.com/office/word/2012/wordml" xmlns:w16cex="http://schemas.microsoft.com/office/word/2018/wordml/cex" xmlns:w16cid="http://schemas.microsoft.com/office/word/2016/wordml/cid" xmlns:w16="http://schemas.microsoft.com/office/word/2018/wordml" xmlns:w16se="http://schemas.microsoft.com/office/word/2015/wordml/symex" xmlns:wpg="http://schemas.microsoft.com/office/word/2010/wordprocessingGroup" xmlns:wpi="http://schemas.microsoft.com/office/word/2010/wordprocessingInk" xmlns:wne="http://schemas.microsoft.com/office/word/2006/wordml" xmlns:wps="http://schemas.microsoft.com/office/word/2010/wordprocessingShape" mc:Ignorable="w14 w15 w16se w16cid w16 w16cex wp14">
+<w:document xmlns:wpc="http://schemas.microsoft.com/office/word/2010/wordprocessingCanvas" xmlns:cx="http://schemas.microsoft.com/office/drawing/2014/chartex" xmlns:cx1="http://schemas.microsoft.com/office/drawing/2015/9/8/chartex" xmlns:cx2="http://schemas.microsoft.com/office/drawing/2015/10/21/chartex" xmlns:cx3="http://schemas.microsoft.com/office/drawing/2016/5/9/chartex" xmlns:cx4="http://schemas.microsoft.com/office/drawing/2016/5/10/chartex" xmlns:cx5="http://schemas.microsoft.com/office/drawing/2016/5/11/chartex" xmlns:cx6="http://schemas.microsoft.com/office/drawing/2016/5/12/chartex" xmlns:cx7="http://schemas.microsoft.com/office/drawing/2016/5/13/chartex" xmlns:cx8="http://schemas.microsoft.com/office/drawing/2016/5/14/chartex" xmlns:mc="http://schemas.openxmlformats.org/markup-compatibility/2006" xmlns:aink="http://schemas.microsoft.com/office/drawing/2016/ink" xmlns:am3d="http://schemas.microsoft.com/office/drawing/2017/model3d" xmlns:o="urn:schemas-microsoft-com:office:office" xmlns:r="http://schemas.openxmlformats.org/officeDocument/2006/relationships" xmlns:m="http://schemas.openxmlformats.org/officeDocument/2006/math" xmlns:v="urn:schemas-microsoft-com:vml" xmlns:wp14="http://schemas.microsoft.com/office/word/2010/wordprocessingDrawing" xmlns:wp="http://schemas.openxmlformats.org/drawingml/2006/wordprocessingDrawing" xmlns:w10="urn:schemas-microsoft-com:office:word" xmlns:w="http://schemas.openxmlformats.org/wordprocessingml/2006/main" xmlns:w14="http://schemas.microsoft.com/office/word/2010/wordml" xmlns:w15="http://schemas.microsoft.com/office/word/2012/wordml" xmlns:w16cex="http://schemas.microsoft.com/office/word/2018/wordml/cex" xmlns:w16cid="http://schemas.microsoft.com/office/word/2016/wordml/cid" xmlns:w16="http://schemas.microsoft.com/office/word/2018/wordml" xmlns:w16sdtdh="http://schemas.microsoft.com/office/word/2020/wordml/sdtdatahash" xmlns:w16se="http://schemas.microsoft.com/office/word/2015/wordml/symex" xmlns:wpg="http://schemas.microsoft.com/office/word/2010/wordprocessingGroup" xmlns:wpi="http://schemas.microsoft.com/office/word/2010/wordprocessingInk" xmlns:wne="http://schemas.microsoft.com/office/word/2006/wordml" xmlns:wps="http://schemas.microsoft.com/office/word/2010/wordprocessingShape" mc:Ignorable="w14 w15 w16se w16cid w16 w16cex w16sdtdh wp14">
   <w:body>
+    <w:p>
+      <w:pPr>
+        <w:shd w:val="clear" w:color="auto" w:fill="FFFFFF"/>
+        <w:spacing w:after="280" w:line="240" w:lineRule="auto"/>
+        <w:jc w:val="center"/>
+        <w:rPr>
+          <w:b/>
+          <w:sz w:val="28"/>
+          <w:szCs w:val="28"/>
+        </w:rPr>
+      </w:pPr>
+    </w:p>
+    <w:p>
+      <w:pPr>
+        <w:shd w:val="clear" w:color="auto" w:fill="FFFFFF"/>
+        <w:spacing w:after="280" w:line="240" w:lineRule="auto"/>
+        <w:jc w:val="center"/>
+        <w:rPr>
+          <w:b/>
+          <w:sz w:val="28"/>
+          <w:szCs w:val="28"/>
+        </w:rPr>
+      </w:pPr>
+    </w:p>
     <w:p>
       <w:pPr>
         <w:shd w:val="clear" w:color="auto" w:fill="FFFFFF"/>
@@ -97,62 +121,8 @@
         <w:t xml:space="preserve"> Pengelolaan Sampah-untuk Masyarakat Jember)</w:t>
       </w:r>
     </w:p>
-    <w:p>
-      <w:pPr>
-        <w:shd w:val="clear" w:color="auto" w:fill="FFFFFF"/>
-        <w:spacing w:before="280" w:after="280"/>
-        <w:ind w:left="540"/>
-        <w:jc w:val="center"/>
-        <w:rPr>
-          <w:color w:val="FF0000"/>
-        </w:rPr>
-      </w:pPr>
-    </w:p>
-    <w:p>
-      <w:pPr>
-        <w:jc w:val="center"/>
-      </w:pPr>
-      <w:r>
-        <w:rPr>
-          <w:noProof/>
-        </w:rPr>
-        <w:drawing>
-          <wp:inline distT="0" distB="0" distL="0" distR="0" wp14:anchorId="63CE7B90" wp14:editId="03672F23">
-            <wp:extent cx="2476500" cy="2440305"/>
-            <wp:effectExtent l="0" t="0" r="0" b="0"/>
-            <wp:docPr id="2" name="image1.png"/>
-            <wp:cNvGraphicFramePr/>
-            <a:graphic xmlns:a="http://schemas.openxmlformats.org/drawingml/2006/main">
-              <a:graphicData uri="http://schemas.openxmlformats.org/drawingml/2006/picture">
-                <pic:pic xmlns:pic="http://schemas.openxmlformats.org/drawingml/2006/picture">
-                  <pic:nvPicPr>
-                    <pic:cNvPr id="0" name="image1.png"/>
-                    <pic:cNvPicPr preferRelativeResize="0"/>
-                  </pic:nvPicPr>
-                  <pic:blipFill>
-                    <a:blip r:embed="rId6"/>
-                    <a:srcRect/>
-                    <a:stretch>
-                      <a:fillRect/>
-                    </a:stretch>
-                  </pic:blipFill>
-                  <pic:spPr>
-                    <a:xfrm>
-                      <a:off x="0" y="0"/>
-                      <a:ext cx="2476500" cy="2440305"/>
-                    </a:xfrm>
-                    <a:prstGeom prst="rect">
-                      <a:avLst/>
-                    </a:prstGeom>
-                    <a:ln/>
-                  </pic:spPr>
-                </pic:pic>
-              </a:graphicData>
-            </a:graphic>
-          </wp:inline>
-        </w:drawing>
-      </w:r>
-    </w:p>
+    <w:p/>
+    <w:p/>
     <w:p/>
     <w:p>
       <w:pPr>
@@ -191,6 +161,16 @@
         </w:rPr>
         <w:t>(*Bebas tidak mengandung unsur SARA atau melecehkan)</w:t>
       </w:r>
+    </w:p>
+    <w:p>
+      <w:pPr>
+        <w:jc w:val="center"/>
+        <w:rPr>
+          <w:b/>
+          <w:sz w:val="28"/>
+          <w:szCs w:val="28"/>
+        </w:rPr>
+      </w:pPr>
     </w:p>
     <w:p>
       <w:pPr>
@@ -392,6 +372,28 @@
           <w:szCs w:val="28"/>
         </w:rPr>
       </w:pPr>
+      <w:bookmarkStart w:id="0" w:name="_heading=h.gjdgxs" w:colFirst="0" w:colLast="0"/>
+      <w:bookmarkEnd w:id="0"/>
+    </w:p>
+    <w:p>
+      <w:pPr>
+        <w:pBdr>
+          <w:top w:val="nil"/>
+          <w:left w:val="nil"/>
+          <w:bottom w:val="nil"/>
+          <w:right w:val="nil"/>
+          <w:between w:val="nil"/>
+        </w:pBdr>
+        <w:spacing w:after="200"/>
+        <w:ind w:left="720"/>
+        <w:jc w:val="center"/>
+        <w:rPr>
+          <w:b/>
+          <w:color w:val="000000"/>
+          <w:sz w:val="28"/>
+          <w:szCs w:val="28"/>
+        </w:rPr>
+      </w:pPr>
     </w:p>
     <w:p>
       <w:pPr>
@@ -444,7 +446,7 @@
           <w:sz w:val="32"/>
           <w:szCs w:val="32"/>
         </w:rPr>
-        <w:t>2021</w:t>
+        <w:t>2022</w:t>
       </w:r>
       <w:r>
         <w:br w:type="page"/>
@@ -468,19 +470,28 @@
     <w:p>
       <w:pPr>
         <w:ind w:left="360"/>
-      </w:pPr>
-      <w:proofErr w:type="spellStart"/>
-      <w:r>
         <w:rPr>
           <w:i/>
         </w:rPr>
-        <w:t>Transformation</w:t>
-      </w:r>
-      <w:proofErr w:type="spellEnd"/>
+      </w:pPr>
       <w:r>
         <w:rPr>
           <w:i/>
         </w:rPr>
+        <w:t xml:space="preserve">Superior ICT </w:t>
+      </w:r>
+      <w:proofErr w:type="spellStart"/>
+      <w:r>
+        <w:rPr>
+          <w:i/>
+        </w:rPr>
+        <w:t>innovation</w:t>
+      </w:r>
+      <w:proofErr w:type="spellEnd"/>
+      <w:r>
+        <w:rPr>
+          <w:i/>
+        </w:rPr>
         <w:t xml:space="preserve"> </w:t>
       </w:r>
       <w:proofErr w:type="spellStart"/>
@@ -488,21 +499,21 @@
         <w:rPr>
           <w:i/>
         </w:rPr>
-        <w:t>of</w:t>
+        <w:t>to</w:t>
       </w:r>
       <w:proofErr w:type="spellEnd"/>
       <w:r>
         <w:rPr>
           <w:i/>
         </w:rPr>
-        <w:t xml:space="preserve"> Technology </w:t>
+        <w:t xml:space="preserve"> </w:t>
       </w:r>
       <w:proofErr w:type="spellStart"/>
       <w:r>
         <w:rPr>
           <w:i/>
         </w:rPr>
-        <w:t>on</w:t>
+        <w:t>build</w:t>
       </w:r>
       <w:proofErr w:type="spellEnd"/>
       <w:r>
@@ -516,15 +527,23 @@
         <w:rPr>
           <w:i/>
         </w:rPr>
-        <w:t>Pandemic</w:t>
+        <w:t>smart</w:t>
       </w:r>
       <w:proofErr w:type="spellEnd"/>
       <w:r>
         <w:rPr>
           <w:i/>
         </w:rPr>
-        <w:t xml:space="preserve"> Era</w:t>
-      </w:r>
+        <w:t xml:space="preserve"> </w:t>
+      </w:r>
+      <w:proofErr w:type="spellStart"/>
+      <w:r>
+        <w:rPr>
+          <w:i/>
+        </w:rPr>
+        <w:t>society</w:t>
+      </w:r>
+      <w:proofErr w:type="spellEnd"/>
     </w:p>
     <w:p>
       <w:pPr>
@@ -567,13 +586,7 @@
         <w:rPr>
           <w:color w:val="FF0000"/>
         </w:rPr>
-        <w:t>Menjelaskan pengertian judul beserta deskripsi singkat dari judul yang diambil. Penjelasan bisa meliputi manfaat atau kegunaan produk, target pengguna, dan media pendukung penggunaan produk. Co</w:t>
-      </w:r>
-      <w:r>
-        <w:rPr>
-          <w:color w:val="FF0000"/>
-        </w:rPr>
-        <w:t xml:space="preserve">ntoh: “Go-Cukur adalah aplikasi berbasis </w:t>
+        <w:t xml:space="preserve">Menjelaskan pengertian judul beserta deskripsi singkat dari judul yang diambil. Penjelasan bisa meliputi manfaat atau kegunaan produk, target pengguna, dan media pendukung penggunaan produk. Contoh: “Go-Cukur adalah aplikasi berbasis </w:t>
       </w:r>
       <w:proofErr w:type="spellStart"/>
       <w:r>
@@ -587,7 +600,13 @@
         <w:rPr>
           <w:color w:val="FF0000"/>
         </w:rPr>
-        <w:t xml:space="preserve"> yang sudah menerapkan teknologi </w:t>
+        <w:t xml:space="preserve"> yang sudah men</w:t>
+      </w:r>
+      <w:r>
+        <w:rPr>
+          <w:color w:val="FF0000"/>
+        </w:rPr>
+        <w:t xml:space="preserve">erapkan teknologi </w:t>
       </w:r>
       <w:proofErr w:type="spellStart"/>
       <w:r>
@@ -698,21 +717,22 @@
           <w:color w:val="FF0000"/>
           <w:highlight w:val="white"/>
         </w:rPr>
-        <w:t xml:space="preserve">pemecahan tema </w:t>
-      </w:r>
-      <w:r>
-        <w:rPr>
+        <w:t>pemec</w:t>
+      </w:r>
+      <w:r>
+        <w:rPr>
+          <w:b/>
           <w:color w:val="FF0000"/>
           <w:highlight w:val="white"/>
         </w:rPr>
-        <w:t xml:space="preserve">dan  pokok permasalahan tersebut dan sejauh mana kajian tema pokok permasalahan tersebut telah dilakukan oleh peneliti atau penulis sebelumnya </w:t>
+        <w:t xml:space="preserve">ahan tema </w:t>
       </w:r>
       <w:r>
         <w:rPr>
           <w:color w:val="FF0000"/>
           <w:highlight w:val="white"/>
         </w:rPr>
-        <w:t>atau alasan mendasar pemilihan topik dapat berupa paparan teoritis maupun paparan praktis</w:t>
+        <w:t>dan  pokok permasalahan tersebut dan sejauh mana kajian tema pokok permasalahan tersebut telah dilakukan oleh peneliti atau penulis sebelumnya atau alasan mendasar pemilihan topik dapat berupa paparan teoritis maupun paparan praktis</w:t>
       </w:r>
       <w:r>
         <w:rPr>
@@ -727,7 +747,15 @@
           <w:color w:val="FF0000"/>
           <w:highlight w:val="white"/>
         </w:rPr>
-        <w:t xml:space="preserve">bukan alasan subjektif atau alasan pribadi dan bisa disertai dengan data dan fakta yang mendukung.) </w:t>
+        <w:t>bukan alasan</w:t>
+      </w:r>
+      <w:r>
+        <w:rPr>
+          <w:b/>
+          <w:color w:val="FF0000"/>
+          <w:highlight w:val="white"/>
+        </w:rPr>
+        <w:t xml:space="preserve"> subjektif atau alasan pribadi dan bisa disertai dengan data dan fakta yang mendukung.) </w:t>
       </w:r>
     </w:p>
     <w:p>
@@ -741,13 +769,13 @@
         <w:rPr>
           <w:color w:val="FF0000"/>
         </w:rPr>
-        <w:t>Bagian ini menguraikan, pertama kondisi atau penjelasan lingkung</w:t>
-      </w:r>
-      <w:r>
-        <w:rPr>
-          <w:color w:val="FF0000"/>
-        </w:rPr>
-        <w:t xml:space="preserve">an beserta data pendukung. Kemudian kedua, dari kondisi tersebut menguraikan permasalahan yang ditimbulkan beserta akibat jika permasalahan tersebut tidak segera diselesaikan. Selanjutnya </w:t>
+        <w:t>Bagian ini menguraikan, pertama kondisi atau penjelasan lingkungan beserta data pendukung. Kemudian kedua, dari kondisi tersebut menguraikan permasalahan yang ditimbul</w:t>
+      </w:r>
+      <w:r>
+        <w:rPr>
+          <w:color w:val="FF0000"/>
+        </w:rPr>
+        <w:t xml:space="preserve">kan beserta akibat jika permasalahan tersebut tidak segera diselesaikan. Selanjutnya </w:t>
       </w:r>
       <w:proofErr w:type="spellStart"/>
       <w:r>
@@ -761,19 +789,19 @@
         <w:rPr>
           <w:color w:val="FF0000"/>
         </w:rPr>
-        <w:t>, sejauh mana kajian pokok permasalahan tersebut telah dilakuka</w:t>
-      </w:r>
-      <w:r>
-        <w:rPr>
-          <w:color w:val="FF0000"/>
-        </w:rPr>
-        <w:t>n oleh peneliti atau penulis (jika ada penelitian serupa, bisa disertakan). Dan solusi yang ditawarkan, apabila ada penelitian yang menawarkan solusi yang sama, bisa menyebutkan keunggulan solusi yang ditawarkan. Segala penjelasan atau pemaparan pada latar</w:t>
-      </w:r>
-      <w:r>
-        <w:rPr>
-          <w:color w:val="FF0000"/>
-        </w:rPr>
-        <w:t xml:space="preserve"> belakang disarankan tidak memberi alasan subjektif atau alasan pribadi, sebaiknya disertai dengan data dan fakta pendukung yang bisa dipercayai.</w:t>
+        <w:t>, sejauh mana kajian pokok permasalahan tersebut telah dilakukan oleh peneliti atau penulis (jika ada penelitian serupa, bisa disertakan). Dan solusi yang ditawarkan,</w:t>
+      </w:r>
+      <w:r>
+        <w:rPr>
+          <w:color w:val="FF0000"/>
+        </w:rPr>
+        <w:t xml:space="preserve"> apabila ada penelitian yang menawarkan solusi yang sama, bisa menyebutkan keunggulan solusi yang ditawarkan. Segala penjelasan atau pemaparan pada latar belakang disarankan tidak memberi alasan subjektif atau alasan pribadi, sebaiknya disertai dengan data</w:t>
+      </w:r>
+      <w:r>
+        <w:rPr>
+          <w:color w:val="FF0000"/>
+        </w:rPr>
+        <w:t xml:space="preserve"> dan fakta pendukung yang bisa dipercayai.</w:t>
       </w:r>
     </w:p>
     <w:p>
@@ -833,26 +861,20 @@
         <w:rPr>
           <w:color w:val="FF0000"/>
         </w:rPr>
-        <w:t>Bagian ini berisi tentang tujuan pembuatan dan manfaat dari produk y</w:t>
-      </w:r>
-      <w:r>
-        <w:rPr>
-          <w:color w:val="FF0000"/>
-        </w:rPr>
-        <w:t xml:space="preserve">ang di kembangkan. Tujuan ialah merujuk apa yang ingin didapatkan peneliti dalam penelitian yang dilakukan. Seperti bertujuan untuk eksploratif yang menggali sebuah permasalahan yang diteliti atau bisa untuk pengembangan teori lebih luas yang bisa </w:t>
+        <w:t>Bagian ini berisi tentang tujuan pembuatan dan manfaat dari produk yang di kembangkan. Tujuan ialah merujuk apa yang ingin didapatkan peneliti dalam penelitian yang dilaku</w:t>
+      </w:r>
+      <w:r>
+        <w:rPr>
+          <w:color w:val="FF0000"/>
+        </w:rPr>
+        <w:t xml:space="preserve">kan. Seperti bertujuan untuk eksploratif yang menggali sebuah permasalahan yang diteliti atau bisa untuk pengembangan teori lebih luas yang bisa </w:t>
       </w:r>
       <w:r>
         <w:rPr>
           <w:color w:val="FF0000"/>
         </w:rPr>
         <w:lastRenderedPageBreak/>
-        <w:t xml:space="preserve">menjadi </w:t>
-      </w:r>
-      <w:r>
-        <w:rPr>
-          <w:color w:val="FF0000"/>
-        </w:rPr>
-        <w:t xml:space="preserve">sarana pemecahan berbagai masalah di masyarakat. Sedangkan manfaat </w:t>
+        <w:t xml:space="preserve">menjadi sarana pemecahan berbagai masalah di masyarakat. Sedangkan manfaat </w:t>
       </w:r>
       <w:proofErr w:type="spellStart"/>
       <w:r>
@@ -866,13 +888,13 @@
         <w:rPr>
           <w:color w:val="FF0000"/>
         </w:rPr>
-        <w:t xml:space="preserve"> ialah apa yang akan orang lain/pembaca rasakan tentang penelitian atau apa yang sudah dicapai dalam penelitian. Manfaat ini bisa disebut sebagai kontribusi penelitian Anda, manfaat b</w:t>
-      </w:r>
-      <w:r>
-        <w:rPr>
-          <w:color w:val="FF0000"/>
-        </w:rPr>
-        <w:t>isa untuk budaya atau masyarakat tertentu.</w:t>
+        <w:t xml:space="preserve"> ialah apa yang akan orang lai</w:t>
+      </w:r>
+      <w:r>
+        <w:rPr>
+          <w:color w:val="FF0000"/>
+        </w:rPr>
+        <w:t>n/pembaca rasakan tentang penelitian atau apa yang sudah dicapai dalam penelitian. Manfaat ini bisa disebut sebagai kontribusi penelitian Anda, manfaat bisa untuk budaya atau masyarakat tertentu.</w:t>
       </w:r>
     </w:p>
     <w:p>
@@ -911,7 +933,13 @@
         <w:rPr>
           <w:color w:val="FF0000"/>
         </w:rPr>
-        <w:t>Bagian ini menjelaskan tentang batasan dalam aplikasi yang dikembangkan, seperti batasan fungsi atau fitur dalam aplikasi, batasan pengguna, batasan sasaran, batasan transaksi, dan lain sebagainya.</w:t>
+        <w:t>Bagian ini menjelaskan tent</w:t>
+      </w:r>
+      <w:r>
+        <w:rPr>
+          <w:color w:val="FF0000"/>
+        </w:rPr>
+        <w:t>ang batasan dalam aplikasi yang dikembangkan, seperti batasan fungsi atau fitur dalam aplikasi, batasan pengguna, batasan sasaran, batasan transaksi, dan lain sebagainya.</w:t>
       </w:r>
     </w:p>
     <w:p>
@@ -942,19 +970,19 @@
         <w:rPr>
           <w:color w:val="FF0000"/>
         </w:rPr>
-        <w:t>Menjelaskan  deskripsi  perusahaan se</w:t>
-      </w:r>
-      <w:r>
-        <w:rPr>
-          <w:color w:val="FF0000"/>
-        </w:rPr>
-        <w:t>cara singkat. Seperti bagaimana perusahaan tersebut beroperasi atau kegiatan apa yang dilakukan, bisa menjelaskan alur bisnis secara singkat. Kemudian bisa juga menguraikan peran pengguna produk atau target pengguna pada penggunaan produk beserta manfaat p</w:t>
-      </w:r>
-      <w:r>
-        <w:rPr>
-          <w:color w:val="FF0000"/>
-        </w:rPr>
-        <w:t>engguna setelah menggunakan produk tersebut.</w:t>
+        <w:t>Menjelaskan  deskripsi  perusahaan secara singkat. Seperti bagai</w:t>
+      </w:r>
+      <w:r>
+        <w:rPr>
+          <w:color w:val="FF0000"/>
+        </w:rPr>
+        <w:t>mana perusahaan tersebut beroperasi atau kegiatan apa yang dilakukan, bisa menjelaskan alur bisnis secara singkat. Kemudian bisa juga menguraikan peran pengguna produk atau target pengguna pada penggunaan produk beserta manfaat pengguna setelah menggunakan</w:t>
+      </w:r>
+      <w:r>
+        <w:rPr>
+          <w:color w:val="FF0000"/>
+        </w:rPr>
+        <w:t xml:space="preserve"> produk tersebut.</w:t>
       </w:r>
     </w:p>
     <w:p>
@@ -998,13 +1026,13 @@
         <w:rPr>
           <w:color w:val="FF0000"/>
         </w:rPr>
-        <w:t>Menjelaskan tentang deskripsi dari produk yang di kembangkan. Seperti menjelaskan fitur atau fungsi apa saja yang ditawarkan oleh produk. Beserta alur kerja penggunaan fitur produk secar</w:t>
-      </w:r>
-      <w:r>
-        <w:rPr>
-          <w:color w:val="FF0000"/>
-        </w:rPr>
-        <w:t>a ringkas dan manfaat yang diperoleh oleh pengguna dengan menggunakan fitur tersebut.</w:t>
+        <w:t xml:space="preserve">Menjelaskan tentang deskripsi dari produk yang di kembangkan. Seperti menjelaskan fitur atau fungsi apa saja yang ditawarkan oleh produk. Beserta alur kerja penggunaan fitur produk secara ringkas dan manfaat yang </w:t>
+      </w:r>
+      <w:r>
+        <w:rPr>
+          <w:color w:val="FF0000"/>
+        </w:rPr>
+        <w:t>diperoleh oleh pengguna dengan menggunakan fitur tersebut.</w:t>
       </w:r>
     </w:p>
     <w:p>
@@ -1048,13 +1076,13 @@
         <w:rPr>
           <w:color w:val="FF0000"/>
         </w:rPr>
-        <w:t xml:space="preserve">Berisikan tentang analisis pasar yang berupa ukuran pasar atau perkiraan dari potensi pasar, dan strategi pemasaran yang mencangkup sasaran </w:t>
-      </w:r>
-      <w:r>
-        <w:rPr>
-          <w:color w:val="FF0000"/>
-        </w:rPr>
-        <w:t>pasar dengan menyesuaikan potensial kebutuhan dari pelanggan ataupun pasar. Kemudian menyebutkan dan menjelaskan kompetitor yang menawarkan produk atau jasa yang serupa.</w:t>
+        <w:t>Berisikan tentang analisis pasar yang berupa ukuran pasar atau perkiraan dari potensi pasar, dan strategi pemasaran yang mencangkup sasaran pasar dengan menyesuaikan p</w:t>
+      </w:r>
+      <w:r>
+        <w:rPr>
+          <w:color w:val="FF0000"/>
+        </w:rPr>
+        <w:t>otensial kebutuhan dari pelanggan ataupun pasar. Kemudian menyebutkan dan menjelaskan kompetitor yang menawarkan produk atau jasa yang serupa.</w:t>
       </w:r>
     </w:p>
     <w:p>
@@ -1249,7 +1277,7 @@
         </w:rPr>
         <w:t>konsep perbedaan strategi penjualan dan strategi pemasaran bisa dilihat di:</w:t>
       </w:r>
-      <w:hyperlink r:id="rId7">
+      <w:hyperlink r:id="rId8">
         <w:r>
           <w:rPr>
             <w:color w:val="0563C1"/>
@@ -1394,13 +1422,7 @@
         <w:rPr>
           <w:color w:val="FF0000"/>
         </w:rPr>
-        <w:t>ke</w:t>
-      </w:r>
-      <w:r>
-        <w:rPr>
-          <w:color w:val="FF0000"/>
-        </w:rPr>
-        <w:t>depan</w:t>
+        <w:t>kedepan</w:t>
       </w:r>
       <w:proofErr w:type="spellEnd"/>
       <w:r>
@@ -1781,7 +1803,14 @@
           <w:color w:val="FF0000"/>
           <w:highlight w:val="white"/>
         </w:rPr>
-        <w:t xml:space="preserve">Berisi dokumen tambahan yang perlu ditambahkan, dapat berupa foto, gambar, dan lain sebagainya. </w:t>
+        <w:t>Berisi dokumen tambahan yang perlu ditambahkan, dapat berupa foto,</w:t>
+      </w:r>
+      <w:r>
+        <w:rPr>
+          <w:color w:val="FF0000"/>
+          <w:highlight w:val="white"/>
+        </w:rPr>
+        <w:t xml:space="preserve"> gambar, dan lain sebagainya. </w:t>
       </w:r>
     </w:p>
     <w:p>
@@ -1793,223 +1822,285 @@
       </w:pPr>
     </w:p>
     <w:sectPr>
+      <w:headerReference w:type="default" r:id="rId9"/>
+      <w:headerReference w:type="first" r:id="rId10"/>
       <w:pgSz w:w="11906" w:h="16838"/>
       <w:pgMar w:top="1701" w:right="1701" w:bottom="1701" w:left="1701" w:header="709" w:footer="709" w:gutter="0"/>
       <w:pgNumType w:start="1"/>
       <w:cols w:space="720"/>
+      <w:titlePg/>
+      <w:docGrid w:linePitch="326"/>
     </w:sectPr>
   </w:body>
 </w:document>
 </file>
 
+<file path=word/endnotes.xml><?xml version="1.0" encoding="utf-8"?>
+<w:endnotes xmlns:wpc="http://schemas.microsoft.com/office/word/2010/wordprocessingCanvas" xmlns:cx="http://schemas.microsoft.com/office/drawing/2014/chartex" xmlns:cx1="http://schemas.microsoft.com/office/drawing/2015/9/8/chartex" xmlns:cx2="http://schemas.microsoft.com/office/drawing/2015/10/21/chartex" xmlns:cx3="http://schemas.microsoft.com/office/drawing/2016/5/9/chartex" xmlns:cx4="http://schemas.microsoft.com/office/drawing/2016/5/10/chartex" xmlns:cx5="http://schemas.microsoft.com/office/drawing/2016/5/11/chartex" xmlns:cx6="http://schemas.microsoft.com/office/drawing/2016/5/12/chartex" xmlns:cx7="http://schemas.microsoft.com/office/drawing/2016/5/13/chartex" xmlns:cx8="http://schemas.microsoft.com/office/drawing/2016/5/14/chartex" xmlns:mc="http://schemas.openxmlformats.org/markup-compatibility/2006" xmlns:aink="http://schemas.microsoft.com/office/drawing/2016/ink" xmlns:am3d="http://schemas.microsoft.com/office/drawing/2017/model3d" xmlns:o="urn:schemas-microsoft-com:office:office" xmlns:r="http://schemas.openxmlformats.org/officeDocument/2006/relationships" xmlns:m="http://schemas.openxmlformats.org/officeDocument/2006/math" xmlns:v="urn:schemas-microsoft-com:vml" xmlns:wp14="http://schemas.microsoft.com/office/word/2010/wordprocessingDrawing" xmlns:wp="http://schemas.openxmlformats.org/drawingml/2006/wordprocessingDrawing" xmlns:w10="urn:schemas-microsoft-com:office:word" xmlns:w="http://schemas.openxmlformats.org/wordprocessingml/2006/main" xmlns:w14="http://schemas.microsoft.com/office/word/2010/wordml" xmlns:w15="http://schemas.microsoft.com/office/word/2012/wordml" xmlns:w16cex="http://schemas.microsoft.com/office/word/2018/wordml/cex" xmlns:w16cid="http://schemas.microsoft.com/office/word/2016/wordml/cid" xmlns:w16="http://schemas.microsoft.com/office/word/2018/wordml" xmlns:w16sdtdh="http://schemas.microsoft.com/office/word/2020/wordml/sdtdatahash" xmlns:w16se="http://schemas.microsoft.com/office/word/2015/wordml/symex" xmlns:wpg="http://schemas.microsoft.com/office/word/2010/wordprocessingGroup" xmlns:wpi="http://schemas.microsoft.com/office/word/2010/wordprocessingInk" xmlns:wne="http://schemas.microsoft.com/office/word/2006/wordml" xmlns:wps="http://schemas.microsoft.com/office/word/2010/wordprocessingShape" mc:Ignorable="w14 w15 w16se w16cid w16 w16cex w16sdtdh wp14">
+  <w:endnote w:type="separator" w:id="-1">
+    <w:p>
+      <w:pPr>
+        <w:spacing w:after="0" w:line="240" w:lineRule="auto"/>
+      </w:pPr>
+      <w:r>
+        <w:separator/>
+      </w:r>
+    </w:p>
+  </w:endnote>
+  <w:endnote w:type="continuationSeparator" w:id="0">
+    <w:p>
+      <w:pPr>
+        <w:spacing w:after="0" w:line="240" w:lineRule="auto"/>
+      </w:pPr>
+      <w:r>
+        <w:continuationSeparator/>
+      </w:r>
+    </w:p>
+  </w:endnote>
+</w:endnotes>
+</file>
+
+<file path=word/footnotes.xml><?xml version="1.0" encoding="utf-8"?>
+<w:footnotes xmlns:wpc="http://schemas.microsoft.com/office/word/2010/wordprocessingCanvas" xmlns:cx="http://schemas.microsoft.com/office/drawing/2014/chartex" xmlns:cx1="http://schemas.microsoft.com/office/drawing/2015/9/8/chartex" xmlns:cx2="http://schemas.microsoft.com/office/drawing/2015/10/21/chartex" xmlns:cx3="http://schemas.microsoft.com/office/drawing/2016/5/9/chartex" xmlns:cx4="http://schemas.microsoft.com/office/drawing/2016/5/10/chartex" xmlns:cx5="http://schemas.microsoft.com/office/drawing/2016/5/11/chartex" xmlns:cx6="http://schemas.microsoft.com/office/drawing/2016/5/12/chartex" xmlns:cx7="http://schemas.microsoft.com/office/drawing/2016/5/13/chartex" xmlns:cx8="http://schemas.microsoft.com/office/drawing/2016/5/14/chartex" xmlns:mc="http://schemas.openxmlformats.org/markup-compatibility/2006" xmlns:aink="http://schemas.microsoft.com/office/drawing/2016/ink" xmlns:am3d="http://schemas.microsoft.com/office/drawing/2017/model3d" xmlns:o="urn:schemas-microsoft-com:office:office" xmlns:r="http://schemas.openxmlformats.org/officeDocument/2006/relationships" xmlns:m="http://schemas.openxmlformats.org/officeDocument/2006/math" xmlns:v="urn:schemas-microsoft-com:vml" xmlns:wp14="http://schemas.microsoft.com/office/word/2010/wordprocessingDrawing" xmlns:wp="http://schemas.openxmlformats.org/drawingml/2006/wordprocessingDrawing" xmlns:w10="urn:schemas-microsoft-com:office:word" xmlns:w="http://schemas.openxmlformats.org/wordprocessingml/2006/main" xmlns:w14="http://schemas.microsoft.com/office/word/2010/wordml" xmlns:w15="http://schemas.microsoft.com/office/word/2012/wordml" xmlns:w16cex="http://schemas.microsoft.com/office/word/2018/wordml/cex" xmlns:w16cid="http://schemas.microsoft.com/office/word/2016/wordml/cid" xmlns:w16="http://schemas.microsoft.com/office/word/2018/wordml" xmlns:w16sdtdh="http://schemas.microsoft.com/office/word/2020/wordml/sdtdatahash" xmlns:w16se="http://schemas.microsoft.com/office/word/2015/wordml/symex" xmlns:wpg="http://schemas.microsoft.com/office/word/2010/wordprocessingGroup" xmlns:wpi="http://schemas.microsoft.com/office/word/2010/wordprocessingInk" xmlns:wne="http://schemas.microsoft.com/office/word/2006/wordml" xmlns:wps="http://schemas.microsoft.com/office/word/2010/wordprocessingShape" mc:Ignorable="w14 w15 w16se w16cid w16 w16cex w16sdtdh wp14">
+  <w:footnote w:type="separator" w:id="-1">
+    <w:p>
+      <w:pPr>
+        <w:spacing w:after="0" w:line="240" w:lineRule="auto"/>
+      </w:pPr>
+      <w:r>
+        <w:separator/>
+      </w:r>
+    </w:p>
+  </w:footnote>
+  <w:footnote w:type="continuationSeparator" w:id="0">
+    <w:p>
+      <w:pPr>
+        <w:spacing w:after="0" w:line="240" w:lineRule="auto"/>
+      </w:pPr>
+      <w:r>
+        <w:continuationSeparator/>
+      </w:r>
+    </w:p>
+  </w:footnote>
+</w:footnotes>
+</file>
+
+<file path=word/header1.xml><?xml version="1.0" encoding="utf-8"?>
+<w:hdr xmlns:wpc="http://schemas.microsoft.com/office/word/2010/wordprocessingCanvas" xmlns:cx="http://schemas.microsoft.com/office/drawing/2014/chartex" xmlns:cx1="http://schemas.microsoft.com/office/drawing/2015/9/8/chartex" xmlns:cx2="http://schemas.microsoft.com/office/drawing/2015/10/21/chartex" xmlns:cx3="http://schemas.microsoft.com/office/drawing/2016/5/9/chartex" xmlns:cx4="http://schemas.microsoft.com/office/drawing/2016/5/10/chartex" xmlns:cx5="http://schemas.microsoft.com/office/drawing/2016/5/11/chartex" xmlns:cx6="http://schemas.microsoft.com/office/drawing/2016/5/12/chartex" xmlns:cx7="http://schemas.microsoft.com/office/drawing/2016/5/13/chartex" xmlns:cx8="http://schemas.microsoft.com/office/drawing/2016/5/14/chartex" xmlns:mc="http://schemas.openxmlformats.org/markup-compatibility/2006" xmlns:aink="http://schemas.microsoft.com/office/drawing/2016/ink" xmlns:am3d="http://schemas.microsoft.com/office/drawing/2017/model3d" xmlns:o="urn:schemas-microsoft-com:office:office" xmlns:r="http://schemas.openxmlformats.org/officeDocument/2006/relationships" xmlns:m="http://schemas.openxmlformats.org/officeDocument/2006/math" xmlns:v="urn:schemas-microsoft-com:vml" xmlns:wp14="http://schemas.microsoft.com/office/word/2010/wordprocessingDrawing" xmlns:wp="http://schemas.openxmlformats.org/drawingml/2006/wordprocessingDrawing" xmlns:w10="urn:schemas-microsoft-com:office:word" xmlns:w="http://schemas.openxmlformats.org/wordprocessingml/2006/main" xmlns:w14="http://schemas.microsoft.com/office/word/2010/wordml" xmlns:w15="http://schemas.microsoft.com/office/word/2012/wordml" xmlns:w16cex="http://schemas.microsoft.com/office/word/2018/wordml/cex" xmlns:w16cid="http://schemas.microsoft.com/office/word/2016/wordml/cid" xmlns:w16="http://schemas.microsoft.com/office/word/2018/wordml" xmlns:w16sdtdh="http://schemas.microsoft.com/office/word/2020/wordml/sdtdatahash" xmlns:w16se="http://schemas.microsoft.com/office/word/2015/wordml/symex" xmlns:wpg="http://schemas.microsoft.com/office/word/2010/wordprocessingGroup" xmlns:wpi="http://schemas.microsoft.com/office/word/2010/wordprocessingInk" xmlns:wne="http://schemas.microsoft.com/office/word/2006/wordml" xmlns:wps="http://schemas.microsoft.com/office/word/2010/wordprocessingShape" mc:Ignorable="w14 w15 w16se w16cid w16 w16cex w16sdtdh wp14">
+  <w:p>
+    <w:pPr>
+      <w:shd w:val="clear" w:color="auto" w:fill="FFFFFF"/>
+      <w:spacing w:after="280" w:line="240" w:lineRule="auto"/>
+      <w:jc w:val="center"/>
+      <w:rPr>
+        <w:b/>
+        <w:sz w:val="28"/>
+        <w:szCs w:val="28"/>
+      </w:rPr>
+    </w:pPr>
+  </w:p>
+  <w:p>
+    <w:pPr>
+      <w:rPr>
+        <w:b/>
+        <w:sz w:val="28"/>
+        <w:szCs w:val="28"/>
+      </w:rPr>
+    </w:pPr>
+  </w:p>
+</w:hdr>
+</file>
+
+<file path=word/header2.xml><?xml version="1.0" encoding="utf-8"?>
+<w:hdr xmlns:wpc="http://schemas.microsoft.com/office/word/2010/wordprocessingCanvas" xmlns:cx="http://schemas.microsoft.com/office/drawing/2014/chartex" xmlns:cx1="http://schemas.microsoft.com/office/drawing/2015/9/8/chartex" xmlns:cx2="http://schemas.microsoft.com/office/drawing/2015/10/21/chartex" xmlns:cx3="http://schemas.microsoft.com/office/drawing/2016/5/9/chartex" xmlns:cx4="http://schemas.microsoft.com/office/drawing/2016/5/10/chartex" xmlns:cx5="http://schemas.microsoft.com/office/drawing/2016/5/11/chartex" xmlns:cx6="http://schemas.microsoft.com/office/drawing/2016/5/12/chartex" xmlns:cx7="http://schemas.microsoft.com/office/drawing/2016/5/13/chartex" xmlns:cx8="http://schemas.microsoft.com/office/drawing/2016/5/14/chartex" xmlns:mc="http://schemas.openxmlformats.org/markup-compatibility/2006" xmlns:aink="http://schemas.microsoft.com/office/drawing/2016/ink" xmlns:am3d="http://schemas.microsoft.com/office/drawing/2017/model3d" xmlns:o="urn:schemas-microsoft-com:office:office" xmlns:r="http://schemas.openxmlformats.org/officeDocument/2006/relationships" xmlns:m="http://schemas.openxmlformats.org/officeDocument/2006/math" xmlns:v="urn:schemas-microsoft-com:vml" xmlns:wp14="http://schemas.microsoft.com/office/word/2010/wordprocessingDrawing" xmlns:wp="http://schemas.openxmlformats.org/drawingml/2006/wordprocessingDrawing" xmlns:w10="urn:schemas-microsoft-com:office:word" xmlns:w="http://schemas.openxmlformats.org/wordprocessingml/2006/main" xmlns:w14="http://schemas.microsoft.com/office/word/2010/wordml" xmlns:w15="http://schemas.microsoft.com/office/word/2012/wordml" xmlns:w16cex="http://schemas.microsoft.com/office/word/2018/wordml/cex" xmlns:w16cid="http://schemas.microsoft.com/office/word/2016/wordml/cid" xmlns:w16="http://schemas.microsoft.com/office/word/2018/wordml" xmlns:w16sdtdh="http://schemas.microsoft.com/office/word/2020/wordml/sdtdatahash" xmlns:w16se="http://schemas.microsoft.com/office/word/2015/wordml/symex" xmlns:wpg="http://schemas.microsoft.com/office/word/2010/wordprocessingGroup" xmlns:wpi="http://schemas.microsoft.com/office/word/2010/wordprocessingInk" xmlns:wne="http://schemas.microsoft.com/office/word/2006/wordml" xmlns:wps="http://schemas.microsoft.com/office/word/2010/wordprocessingShape" mc:Ignorable="w14 w15 w16se w16cid w16 w16cex w16sdtdh wp14">
+  <w:p>
+    <w:pPr>
+      <w:shd w:val="clear" w:color="auto" w:fill="FFFFFF"/>
+      <w:spacing w:after="280" w:line="240" w:lineRule="auto"/>
+      <w:jc w:val="center"/>
+      <w:rPr>
+        <w:b/>
+        <w:sz w:val="28"/>
+        <w:szCs w:val="28"/>
+      </w:rPr>
+    </w:pPr>
+    <w:r>
+      <w:rPr>
+        <w:noProof/>
+      </w:rPr>
+      <w:drawing>
+        <wp:anchor distT="114300" distB="114300" distL="114300" distR="114300" simplePos="0" relativeHeight="251659264" behindDoc="0" locked="0" layoutInCell="1" hidden="0" allowOverlap="1" wp14:anchorId="30E7CC0B" wp14:editId="478BA221">
+          <wp:simplePos x="0" y="0"/>
+          <wp:positionH relativeFrom="column">
+            <wp:posOffset>1057275</wp:posOffset>
+          </wp:positionH>
+          <wp:positionV relativeFrom="paragraph">
+            <wp:posOffset>-76199</wp:posOffset>
+          </wp:positionV>
+          <wp:extent cx="1020128" cy="493062"/>
+          <wp:effectExtent l="0" t="0" r="8890" b="0"/>
+          <wp:wrapNone/>
+          <wp:docPr id="10" name="image3.png"/>
+          <wp:cNvGraphicFramePr/>
+          <a:graphic xmlns:a="http://schemas.openxmlformats.org/drawingml/2006/main">
+            <a:graphicData uri="http://schemas.openxmlformats.org/drawingml/2006/picture">
+              <pic:pic xmlns:pic="http://schemas.openxmlformats.org/drawingml/2006/picture">
+                <pic:nvPicPr>
+                  <pic:cNvPr id="0" name="image3.png"/>
+                  <pic:cNvPicPr preferRelativeResize="0"/>
+                </pic:nvPicPr>
+                <pic:blipFill>
+                  <a:blip r:embed="rId1"/>
+                  <a:srcRect/>
+                  <a:stretch>
+                    <a:fillRect/>
+                  </a:stretch>
+                </pic:blipFill>
+                <pic:spPr>
+                  <a:xfrm>
+                    <a:off x="0" y="0"/>
+                    <a:ext cx="1020128" cy="493062"/>
+                  </a:xfrm>
+                  <a:prstGeom prst="rect">
+                    <a:avLst/>
+                  </a:prstGeom>
+                  <a:ln/>
+                </pic:spPr>
+              </pic:pic>
+            </a:graphicData>
+          </a:graphic>
+          <wp14:sizeRelH relativeFrom="margin">
+            <wp14:pctWidth>0</wp14:pctWidth>
+          </wp14:sizeRelH>
+          <wp14:sizeRelV relativeFrom="margin">
+            <wp14:pctHeight>0</wp14:pctHeight>
+          </wp14:sizeRelV>
+        </wp:anchor>
+      </w:drawing>
+    </w:r>
+    <w:r>
+      <w:rPr>
+        <w:noProof/>
+      </w:rPr>
+      <w:drawing>
+        <wp:anchor distT="0" distB="0" distL="0" distR="0" simplePos="0" relativeHeight="251660288" behindDoc="0" locked="0" layoutInCell="1" hidden="0" allowOverlap="1" wp14:anchorId="52D7A78D" wp14:editId="3643A4B7">
+          <wp:simplePos x="0" y="0"/>
+          <wp:positionH relativeFrom="column">
+            <wp:posOffset>-600074</wp:posOffset>
+          </wp:positionH>
+          <wp:positionV relativeFrom="paragraph">
+            <wp:posOffset>-161924</wp:posOffset>
+          </wp:positionV>
+          <wp:extent cx="686753" cy="668192"/>
+          <wp:effectExtent l="0" t="0" r="0" b="0"/>
+          <wp:wrapNone/>
+          <wp:docPr id="11" name="image1.png"/>
+          <wp:cNvGraphicFramePr/>
+          <a:graphic xmlns:a="http://schemas.openxmlformats.org/drawingml/2006/main">
+            <a:graphicData uri="http://schemas.openxmlformats.org/drawingml/2006/picture">
+              <pic:pic xmlns:pic="http://schemas.openxmlformats.org/drawingml/2006/picture">
+                <pic:nvPicPr>
+                  <pic:cNvPr id="0" name="image1.png"/>
+                  <pic:cNvPicPr preferRelativeResize="0"/>
+                </pic:nvPicPr>
+                <pic:blipFill>
+                  <a:blip r:embed="rId2"/>
+                  <a:srcRect/>
+                  <a:stretch>
+                    <a:fillRect/>
+                  </a:stretch>
+                </pic:blipFill>
+                <pic:spPr>
+                  <a:xfrm>
+                    <a:off x="0" y="0"/>
+                    <a:ext cx="686753" cy="668192"/>
+                  </a:xfrm>
+                  <a:prstGeom prst="rect">
+                    <a:avLst/>
+                  </a:prstGeom>
+                  <a:ln/>
+                </pic:spPr>
+              </pic:pic>
+            </a:graphicData>
+          </a:graphic>
+          <wp14:sizeRelH relativeFrom="margin">
+            <wp14:pctWidth>0</wp14:pctWidth>
+          </wp14:sizeRelH>
+          <wp14:sizeRelV relativeFrom="margin">
+            <wp14:pctHeight>0</wp14:pctHeight>
+          </wp14:sizeRelV>
+        </wp:anchor>
+      </w:drawing>
+    </w:r>
+    <w:r>
+      <w:rPr>
+        <w:noProof/>
+      </w:rPr>
+      <w:drawing>
+        <wp:anchor distT="114300" distB="114300" distL="114300" distR="114300" simplePos="0" relativeHeight="251661312" behindDoc="0" locked="0" layoutInCell="1" hidden="0" allowOverlap="1" wp14:anchorId="5C12C7D0" wp14:editId="57884D67">
+          <wp:simplePos x="0" y="0"/>
+          <wp:positionH relativeFrom="column">
+            <wp:posOffset>190500</wp:posOffset>
+          </wp:positionH>
+          <wp:positionV relativeFrom="paragraph">
+            <wp:posOffset>-171449</wp:posOffset>
+          </wp:positionV>
+          <wp:extent cx="685800" cy="685800"/>
+          <wp:effectExtent l="0" t="0" r="0" b="0"/>
+          <wp:wrapNone/>
+          <wp:docPr id="12" name="image2.png"/>
+          <wp:cNvGraphicFramePr/>
+          <a:graphic xmlns:a="http://schemas.openxmlformats.org/drawingml/2006/main">
+            <a:graphicData uri="http://schemas.openxmlformats.org/drawingml/2006/picture">
+              <pic:pic xmlns:pic="http://schemas.openxmlformats.org/drawingml/2006/picture">
+                <pic:nvPicPr>
+                  <pic:cNvPr id="0" name="image2.png"/>
+                  <pic:cNvPicPr preferRelativeResize="0"/>
+                </pic:nvPicPr>
+                <pic:blipFill>
+                  <a:blip r:embed="rId3"/>
+                  <a:srcRect/>
+                  <a:stretch>
+                    <a:fillRect/>
+                  </a:stretch>
+                </pic:blipFill>
+                <pic:spPr>
+                  <a:xfrm>
+                    <a:off x="0" y="0"/>
+                    <a:ext cx="685800" cy="685800"/>
+                  </a:xfrm>
+                  <a:prstGeom prst="rect">
+                    <a:avLst/>
+                  </a:prstGeom>
+                  <a:ln/>
+                </pic:spPr>
+              </pic:pic>
+            </a:graphicData>
+          </a:graphic>
+          <wp14:sizeRelH relativeFrom="margin">
+            <wp14:pctWidth>0</wp14:pctWidth>
+          </wp14:sizeRelH>
+          <wp14:sizeRelV relativeFrom="margin">
+            <wp14:pctHeight>0</wp14:pctHeight>
+          </wp14:sizeRelV>
+        </wp:anchor>
+      </w:drawing>
+    </w:r>
+  </w:p>
+  <w:p>
+    <w:pPr>
+      <w:pStyle w:val="Header"/>
+    </w:pPr>
+  </w:p>
+</w:hdr>
+</file>
+
 <file path=word/numbering.xml><?xml version="1.0" encoding="utf-8"?>
-<w:numbering xmlns:wpc="http://schemas.microsoft.com/office/word/2010/wordprocessingCanvas" xmlns:cx="http://schemas.microsoft.com/office/drawing/2014/chartex" xmlns:cx1="http://schemas.microsoft.com/office/drawing/2015/9/8/chartex" xmlns:cx2="http://schemas.microsoft.com/office/drawing/2015/10/21/chartex" xmlns:cx3="http://schemas.microsoft.com/office/drawing/2016/5/9/chartex" xmlns:cx4="http://schemas.microsoft.com/office/drawing/2016/5/10/chartex" xmlns:cx5="http://schemas.microsoft.com/office/drawing/2016/5/11/chartex" xmlns:cx6="http://schemas.microsoft.com/office/drawing/2016/5/12/chartex" xmlns:cx7="http://schemas.microsoft.com/office/drawing/2016/5/13/chartex" xmlns:cx8="http://schemas.microsoft.com/office/drawing/2016/5/14/chartex" xmlns:mc="http://schemas.openxmlformats.org/markup-compatibility/2006" xmlns:aink="http://schemas.microsoft.com/office/drawing/2016/ink" xmlns:am3d="http://schemas.microsoft.com/office/drawing/2017/model3d" xmlns:o="urn:schemas-microsoft-com:office:office" xmlns:r="http://schemas.openxmlformats.org/officeDocument/2006/relationships" xmlns:m="http://schemas.openxmlformats.org/officeDocument/2006/math" xmlns:v="urn:schemas-microsoft-com:vml" xmlns:wp14="http://schemas.microsoft.com/office/word/2010/wordprocessingDrawing" xmlns:wp="http://schemas.openxmlformats.org/drawingml/2006/wordprocessingDrawing" xmlns:w10="urn:schemas-microsoft-com:office:word" xmlns:w="http://schemas.openxmlformats.org/wordprocessingml/2006/main" xmlns:w14="http://schemas.microsoft.com/office/word/2010/wordml" xmlns:w15="http://schemas.microsoft.com/office/word/2012/wordml" xmlns:w16cex="http://schemas.microsoft.com/office/word/2018/wordml/cex" xmlns:w16cid="http://schemas.microsoft.com/office/word/2016/wordml/cid" xmlns:w16="http://schemas.microsoft.com/office/word/2018/wordml" xmlns:w16se="http://schemas.microsoft.com/office/word/2015/wordml/symex" xmlns:wpg="http://schemas.microsoft.com/office/word/2010/wordprocessingGroup" xmlns:wpi="http://schemas.microsoft.com/office/word/2010/wordprocessingInk" xmlns:wne="http://schemas.microsoft.com/office/word/2006/wordml" xmlns:wps="http://schemas.microsoft.com/office/word/2010/wordprocessingShape" mc:Ignorable="w14 w15 w16se w16cid w16 w16cex wp14">
+<w:numbering xmlns:wpc="http://schemas.microsoft.com/office/word/2010/wordprocessingCanvas" xmlns:cx="http://schemas.microsoft.com/office/drawing/2014/chartex" xmlns:cx1="http://schemas.microsoft.com/office/drawing/2015/9/8/chartex" xmlns:cx2="http://schemas.microsoft.com/office/drawing/2015/10/21/chartex" xmlns:cx3="http://schemas.microsoft.com/office/drawing/2016/5/9/chartex" xmlns:cx4="http://schemas.microsoft.com/office/drawing/2016/5/10/chartex" xmlns:cx5="http://schemas.microsoft.com/office/drawing/2016/5/11/chartex" xmlns:cx6="http://schemas.microsoft.com/office/drawing/2016/5/12/chartex" xmlns:cx7="http://schemas.microsoft.com/office/drawing/2016/5/13/chartex" xmlns:cx8="http://schemas.microsoft.com/office/drawing/2016/5/14/chartex" xmlns:mc="http://schemas.openxmlformats.org/markup-compatibility/2006" xmlns:aink="http://schemas.microsoft.com/office/drawing/2016/ink" xmlns:am3d="http://schemas.microsoft.com/office/drawing/2017/model3d" xmlns:o="urn:schemas-microsoft-com:office:office" xmlns:r="http://schemas.openxmlformats.org/officeDocument/2006/relationships" xmlns:m="http://schemas.openxmlformats.org/officeDocument/2006/math" xmlns:v="urn:schemas-microsoft-com:vml" xmlns:wp14="http://schemas.microsoft.com/office/word/2010/wordprocessingDrawing" xmlns:wp="http://schemas.openxmlformats.org/drawingml/2006/wordprocessingDrawing" xmlns:w10="urn:schemas-microsoft-com:office:word" xmlns:w="http://schemas.openxmlformats.org/wordprocessingml/2006/main" xmlns:w14="http://schemas.microsoft.com/office/word/2010/wordml" xmlns:w15="http://schemas.microsoft.com/office/word/2012/wordml" xmlns:w16cex="http://schemas.microsoft.com/office/word/2018/wordml/cex" xmlns:w16cid="http://schemas.microsoft.com/office/word/2016/wordml/cid" xmlns:w16="http://schemas.microsoft.com/office/word/2018/wordml" xmlns:w16sdtdh="http://schemas.microsoft.com/office/word/2020/wordml/sdtdatahash" xmlns:w16se="http://schemas.microsoft.com/office/word/2015/wordml/symex" xmlns:wpg="http://schemas.microsoft.com/office/word/2010/wordprocessingGroup" xmlns:wpi="http://schemas.microsoft.com/office/word/2010/wordprocessingInk" xmlns:wne="http://schemas.microsoft.com/office/word/2006/wordml" xmlns:wps="http://schemas.microsoft.com/office/word/2010/wordprocessingShape" mc:Ignorable="w14 w15 w16se w16cid w16 w16cex w16sdtdh wp14">
   <w:abstractNum w:abstractNumId="0" w15:restartNumberingAfterBreak="0">
-    <w:nsid w:val="4A8D4717"/>
+    <w:nsid w:val="148B3DA9"/>
     <w:multiLevelType w:val="multilevel"/>
-    <w:tmpl w:val="FD1A7570"/>
-    <w:lvl w:ilvl="0">
-      <w:start w:val="1"/>
-      <w:numFmt w:val="upperRoman"/>
-      <w:lvlText w:val="%1."/>
-      <w:lvlJc w:val="right"/>
-      <w:pPr>
-        <w:ind w:left="360" w:hanging="360"/>
-      </w:pPr>
-    </w:lvl>
-    <w:lvl w:ilvl="1">
-      <w:start w:val="1"/>
-      <w:numFmt w:val="decimal"/>
-      <w:lvlText w:val="%1.%2"/>
-      <w:lvlJc w:val="left"/>
-      <w:pPr>
-        <w:ind w:left="576" w:hanging="576"/>
-      </w:pPr>
-    </w:lvl>
-    <w:lvl w:ilvl="2">
-      <w:start w:val="1"/>
-      <w:numFmt w:val="decimal"/>
-      <w:lvlText w:val="%1.%2.%3"/>
-      <w:lvlJc w:val="left"/>
-      <w:pPr>
-        <w:ind w:left="720" w:hanging="720"/>
-      </w:pPr>
-    </w:lvl>
-    <w:lvl w:ilvl="3">
-      <w:start w:val="1"/>
-      <w:numFmt w:val="decimal"/>
-      <w:lvlText w:val="%1.%2.%3.%4"/>
-      <w:lvlJc w:val="left"/>
-      <w:pPr>
-        <w:ind w:left="864" w:hanging="864"/>
-      </w:pPr>
-    </w:lvl>
-    <w:lvl w:ilvl="4">
-      <w:start w:val="1"/>
-      <w:numFmt w:val="decimal"/>
-      <w:lvlText w:val="%1.%2.%3.%4.%5"/>
-      <w:lvlJc w:val="left"/>
-      <w:pPr>
-        <w:ind w:left="1008" w:hanging="1008"/>
-      </w:pPr>
-    </w:lvl>
-    <w:lvl w:ilvl="5">
-      <w:start w:val="1"/>
-      <w:numFmt w:val="decimal"/>
-      <w:lvlText w:val="%1.%2.%3.%4.%5.%6"/>
-      <w:lvlJc w:val="left"/>
-      <w:pPr>
-        <w:ind w:left="1152" w:hanging="1152"/>
-      </w:pPr>
-    </w:lvl>
-    <w:lvl w:ilvl="6">
-      <w:start w:val="1"/>
-      <w:numFmt w:val="decimal"/>
-      <w:lvlText w:val="%1.%2.%3.%4.%5.%6.%7"/>
-      <w:lvlJc w:val="left"/>
-      <w:pPr>
-        <w:ind w:left="1296" w:hanging="1296"/>
-      </w:pPr>
-    </w:lvl>
-    <w:lvl w:ilvl="7">
-      <w:start w:val="1"/>
-      <w:numFmt w:val="decimal"/>
-      <w:lvlText w:val="%1.%2.%3.%4.%5.%6.%7.%8"/>
-      <w:lvlJc w:val="left"/>
-      <w:pPr>
-        <w:ind w:left="1440" w:hanging="1440"/>
-      </w:pPr>
-    </w:lvl>
-    <w:lvl w:ilvl="8">
-      <w:start w:val="1"/>
-      <w:numFmt w:val="decimal"/>
-      <w:lvlText w:val="%1.%2.%3.%4.%5.%6.%7.%8.%9"/>
-      <w:lvlJc w:val="left"/>
-      <w:pPr>
-        <w:ind w:left="1584" w:hanging="1584"/>
-      </w:pPr>
-    </w:lvl>
-  </w:abstractNum>
-  <w:abstractNum w:abstractNumId="1" w15:restartNumberingAfterBreak="0">
-    <w:nsid w:val="5E64663F"/>
-    <w:multiLevelType w:val="multilevel"/>
-    <w:tmpl w:val="84B0C7F0"/>
-    <w:lvl w:ilvl="0">
-      <w:start w:val="1"/>
-      <w:numFmt w:val="decimal"/>
-      <w:pStyle w:val="Heading1"/>
-      <w:lvlText w:val="%1."/>
-      <w:lvlJc w:val="left"/>
-      <w:pPr>
-        <w:tabs>
-          <w:tab w:val="num" w:pos="720"/>
-        </w:tabs>
-        <w:ind w:left="720" w:hanging="720"/>
-      </w:pPr>
-    </w:lvl>
-    <w:lvl w:ilvl="1">
-      <w:start w:val="1"/>
-      <w:numFmt w:val="decimal"/>
-      <w:pStyle w:val="Heading2"/>
-      <w:lvlText w:val="%2."/>
-      <w:lvlJc w:val="left"/>
-      <w:pPr>
-        <w:tabs>
-          <w:tab w:val="num" w:pos="1440"/>
-        </w:tabs>
-        <w:ind w:left="1440" w:hanging="720"/>
-      </w:pPr>
-    </w:lvl>
-    <w:lvl w:ilvl="2">
-      <w:start w:val="1"/>
-      <w:numFmt w:val="decimal"/>
-      <w:pStyle w:val="Heading3"/>
-      <w:lvlText w:val="%3."/>
-      <w:lvlJc w:val="left"/>
-      <w:pPr>
-        <w:tabs>
-          <w:tab w:val="num" w:pos="2160"/>
-        </w:tabs>
-        <w:ind w:left="2160" w:hanging="720"/>
-      </w:pPr>
-    </w:lvl>
-    <w:lvl w:ilvl="3">
-      <w:start w:val="1"/>
-      <w:numFmt w:val="decimal"/>
-      <w:lvlText w:val="%4."/>
-      <w:lvlJc w:val="left"/>
-      <w:pPr>
-        <w:tabs>
-          <w:tab w:val="num" w:pos="2880"/>
-        </w:tabs>
-        <w:ind w:left="2880" w:hanging="720"/>
-      </w:pPr>
-    </w:lvl>
-    <w:lvl w:ilvl="4">
-      <w:start w:val="1"/>
-      <w:numFmt w:val="decimal"/>
-      <w:lvlText w:val="%5."/>
-      <w:lvlJc w:val="left"/>
-      <w:pPr>
-        <w:tabs>
-          <w:tab w:val="num" w:pos="3600"/>
-        </w:tabs>
-        <w:ind w:left="3600" w:hanging="720"/>
-      </w:pPr>
-    </w:lvl>
-    <w:lvl w:ilvl="5">
-      <w:start w:val="1"/>
-      <w:numFmt w:val="decimal"/>
-      <w:lvlText w:val="%6."/>
-      <w:lvlJc w:val="left"/>
-      <w:pPr>
-        <w:tabs>
-          <w:tab w:val="num" w:pos="4320"/>
-        </w:tabs>
-        <w:ind w:left="4320" w:hanging="720"/>
-      </w:pPr>
-    </w:lvl>
-    <w:lvl w:ilvl="6">
-      <w:start w:val="1"/>
-      <w:numFmt w:val="decimal"/>
-      <w:lvlText w:val="%7."/>
-      <w:lvlJc w:val="left"/>
-      <w:pPr>
-        <w:tabs>
-          <w:tab w:val="num" w:pos="5040"/>
-        </w:tabs>
-        <w:ind w:left="5040" w:hanging="720"/>
-      </w:pPr>
-    </w:lvl>
-    <w:lvl w:ilvl="7">
-      <w:start w:val="1"/>
-      <w:numFmt w:val="decimal"/>
-      <w:lvlText w:val="%8."/>
-      <w:lvlJc w:val="left"/>
-      <w:pPr>
-        <w:tabs>
-          <w:tab w:val="num" w:pos="5760"/>
-        </w:tabs>
-        <w:ind w:left="5760" w:hanging="720"/>
-      </w:pPr>
-    </w:lvl>
-    <w:lvl w:ilvl="8">
-      <w:start w:val="1"/>
-      <w:numFmt w:val="decimal"/>
-      <w:lvlText w:val="%9."/>
-      <w:lvlJc w:val="left"/>
-      <w:pPr>
-        <w:tabs>
-          <w:tab w:val="num" w:pos="6480"/>
-        </w:tabs>
-        <w:ind w:left="6480" w:hanging="720"/>
-      </w:pPr>
-    </w:lvl>
-  </w:abstractNum>
-  <w:abstractNum w:abstractNumId="2" w15:restartNumberingAfterBreak="0">
-    <w:nsid w:val="60A71EC1"/>
-    <w:multiLevelType w:val="multilevel"/>
-    <w:tmpl w:val="1C4A86DA"/>
+    <w:tmpl w:val="7AC09EBE"/>
     <w:lvl w:ilvl="0">
       <w:start w:val="1"/>
       <w:numFmt w:val="decimal"/>
@@ -2095,10 +2186,10 @@
       </w:pPr>
     </w:lvl>
   </w:abstractNum>
-  <w:abstractNum w:abstractNumId="3" w15:restartNumberingAfterBreak="0">
-    <w:nsid w:val="768926AA"/>
+  <w:abstractNum w:abstractNumId="1" w15:restartNumberingAfterBreak="0">
+    <w:nsid w:val="27786282"/>
     <w:multiLevelType w:val="multilevel"/>
-    <w:tmpl w:val="1548B4AC"/>
+    <w:tmpl w:val="A5206776"/>
     <w:lvl w:ilvl="0">
       <w:start w:val="1"/>
       <w:numFmt w:val="decimal"/>
@@ -2181,20 +2272,222 @@
       </w:pPr>
     </w:lvl>
   </w:abstractNum>
+  <w:abstractNum w:abstractNumId="2" w15:restartNumberingAfterBreak="0">
+    <w:nsid w:val="46B4387A"/>
+    <w:multiLevelType w:val="multilevel"/>
+    <w:tmpl w:val="A3346B58"/>
+    <w:lvl w:ilvl="0">
+      <w:start w:val="1"/>
+      <w:numFmt w:val="decimal"/>
+      <w:pStyle w:val="Heading1"/>
+      <w:lvlText w:val="%1."/>
+      <w:lvlJc w:val="left"/>
+      <w:pPr>
+        <w:tabs>
+          <w:tab w:val="num" w:pos="720"/>
+        </w:tabs>
+        <w:ind w:left="720" w:hanging="720"/>
+      </w:pPr>
+    </w:lvl>
+    <w:lvl w:ilvl="1">
+      <w:start w:val="1"/>
+      <w:numFmt w:val="decimal"/>
+      <w:pStyle w:val="Heading2"/>
+      <w:lvlText w:val="%2."/>
+      <w:lvlJc w:val="left"/>
+      <w:pPr>
+        <w:tabs>
+          <w:tab w:val="num" w:pos="1440"/>
+        </w:tabs>
+        <w:ind w:left="1440" w:hanging="720"/>
+      </w:pPr>
+    </w:lvl>
+    <w:lvl w:ilvl="2">
+      <w:start w:val="1"/>
+      <w:numFmt w:val="decimal"/>
+      <w:pStyle w:val="Heading3"/>
+      <w:lvlText w:val="%3."/>
+      <w:lvlJc w:val="left"/>
+      <w:pPr>
+        <w:tabs>
+          <w:tab w:val="num" w:pos="2160"/>
+        </w:tabs>
+        <w:ind w:left="2160" w:hanging="720"/>
+      </w:pPr>
+    </w:lvl>
+    <w:lvl w:ilvl="3">
+      <w:start w:val="1"/>
+      <w:numFmt w:val="decimal"/>
+      <w:lvlText w:val="%4."/>
+      <w:lvlJc w:val="left"/>
+      <w:pPr>
+        <w:tabs>
+          <w:tab w:val="num" w:pos="2880"/>
+        </w:tabs>
+        <w:ind w:left="2880" w:hanging="720"/>
+      </w:pPr>
+    </w:lvl>
+    <w:lvl w:ilvl="4">
+      <w:start w:val="1"/>
+      <w:numFmt w:val="decimal"/>
+      <w:lvlText w:val="%5."/>
+      <w:lvlJc w:val="left"/>
+      <w:pPr>
+        <w:tabs>
+          <w:tab w:val="num" w:pos="3600"/>
+        </w:tabs>
+        <w:ind w:left="3600" w:hanging="720"/>
+      </w:pPr>
+    </w:lvl>
+    <w:lvl w:ilvl="5">
+      <w:start w:val="1"/>
+      <w:numFmt w:val="decimal"/>
+      <w:lvlText w:val="%6."/>
+      <w:lvlJc w:val="left"/>
+      <w:pPr>
+        <w:tabs>
+          <w:tab w:val="num" w:pos="4320"/>
+        </w:tabs>
+        <w:ind w:left="4320" w:hanging="720"/>
+      </w:pPr>
+    </w:lvl>
+    <w:lvl w:ilvl="6">
+      <w:start w:val="1"/>
+      <w:numFmt w:val="decimal"/>
+      <w:lvlText w:val="%7."/>
+      <w:lvlJc w:val="left"/>
+      <w:pPr>
+        <w:tabs>
+          <w:tab w:val="num" w:pos="5040"/>
+        </w:tabs>
+        <w:ind w:left="5040" w:hanging="720"/>
+      </w:pPr>
+    </w:lvl>
+    <w:lvl w:ilvl="7">
+      <w:start w:val="1"/>
+      <w:numFmt w:val="decimal"/>
+      <w:lvlText w:val="%8."/>
+      <w:lvlJc w:val="left"/>
+      <w:pPr>
+        <w:tabs>
+          <w:tab w:val="num" w:pos="5760"/>
+        </w:tabs>
+        <w:ind w:left="5760" w:hanging="720"/>
+      </w:pPr>
+    </w:lvl>
+    <w:lvl w:ilvl="8">
+      <w:start w:val="1"/>
+      <w:numFmt w:val="decimal"/>
+      <w:lvlText w:val="%9."/>
+      <w:lvlJc w:val="left"/>
+      <w:pPr>
+        <w:tabs>
+          <w:tab w:val="num" w:pos="6480"/>
+        </w:tabs>
+        <w:ind w:left="6480" w:hanging="720"/>
+      </w:pPr>
+    </w:lvl>
+  </w:abstractNum>
+  <w:abstractNum w:abstractNumId="3" w15:restartNumberingAfterBreak="0">
+    <w:nsid w:val="4F680C98"/>
+    <w:multiLevelType w:val="multilevel"/>
+    <w:tmpl w:val="D06E9F3C"/>
+    <w:lvl w:ilvl="0">
+      <w:start w:val="1"/>
+      <w:numFmt w:val="upperRoman"/>
+      <w:lvlText w:val="%1."/>
+      <w:lvlJc w:val="right"/>
+      <w:pPr>
+        <w:ind w:left="360" w:hanging="360"/>
+      </w:pPr>
+    </w:lvl>
+    <w:lvl w:ilvl="1">
+      <w:start w:val="1"/>
+      <w:numFmt w:val="decimal"/>
+      <w:lvlText w:val="%1.%2"/>
+      <w:lvlJc w:val="left"/>
+      <w:pPr>
+        <w:ind w:left="576" w:hanging="576"/>
+      </w:pPr>
+    </w:lvl>
+    <w:lvl w:ilvl="2">
+      <w:start w:val="1"/>
+      <w:numFmt w:val="decimal"/>
+      <w:lvlText w:val="%1.%2.%3"/>
+      <w:lvlJc w:val="left"/>
+      <w:pPr>
+        <w:ind w:left="720" w:hanging="720"/>
+      </w:pPr>
+    </w:lvl>
+    <w:lvl w:ilvl="3">
+      <w:start w:val="1"/>
+      <w:numFmt w:val="decimal"/>
+      <w:lvlText w:val="%1.%2.%3.%4"/>
+      <w:lvlJc w:val="left"/>
+      <w:pPr>
+        <w:ind w:left="864" w:hanging="864"/>
+      </w:pPr>
+    </w:lvl>
+    <w:lvl w:ilvl="4">
+      <w:start w:val="1"/>
+      <w:numFmt w:val="decimal"/>
+      <w:lvlText w:val="%1.%2.%3.%4.%5"/>
+      <w:lvlJc w:val="left"/>
+      <w:pPr>
+        <w:ind w:left="1008" w:hanging="1008"/>
+      </w:pPr>
+    </w:lvl>
+    <w:lvl w:ilvl="5">
+      <w:start w:val="1"/>
+      <w:numFmt w:val="decimal"/>
+      <w:lvlText w:val="%1.%2.%3.%4.%5.%6"/>
+      <w:lvlJc w:val="left"/>
+      <w:pPr>
+        <w:ind w:left="1152" w:hanging="1152"/>
+      </w:pPr>
+    </w:lvl>
+    <w:lvl w:ilvl="6">
+      <w:start w:val="1"/>
+      <w:numFmt w:val="decimal"/>
+      <w:lvlText w:val="%1.%2.%3.%4.%5.%6.%7"/>
+      <w:lvlJc w:val="left"/>
+      <w:pPr>
+        <w:ind w:left="1296" w:hanging="1296"/>
+      </w:pPr>
+    </w:lvl>
+    <w:lvl w:ilvl="7">
+      <w:start w:val="1"/>
+      <w:numFmt w:val="decimal"/>
+      <w:lvlText w:val="%1.%2.%3.%4.%5.%6.%7.%8"/>
+      <w:lvlJc w:val="left"/>
+      <w:pPr>
+        <w:ind w:left="1440" w:hanging="1440"/>
+      </w:pPr>
+    </w:lvl>
+    <w:lvl w:ilvl="8">
+      <w:start w:val="1"/>
+      <w:numFmt w:val="decimal"/>
+      <w:lvlText w:val="%1.%2.%3.%4.%5.%6.%7.%8.%9"/>
+      <w:lvlJc w:val="left"/>
+      <w:pPr>
+        <w:ind w:left="1584" w:hanging="1584"/>
+      </w:pPr>
+    </w:lvl>
+  </w:abstractNum>
   <w:num w:numId="1">
+    <w:abstractNumId w:val="3"/>
+  </w:num>
+  <w:num w:numId="2">
     <w:abstractNumId w:val="0"/>
   </w:num>
-  <w:num w:numId="2">
+  <w:num w:numId="3">
+    <w:abstractNumId w:val="1"/>
+  </w:num>
+  <w:num w:numId="4">
     <w:abstractNumId w:val="2"/>
   </w:num>
-  <w:num w:numId="3">
-    <w:abstractNumId w:val="3"/>
-  </w:num>
-  <w:num w:numId="4">
-    <w:abstractNumId w:val="1"/>
-  </w:num>
   <w:num w:numId="5">
-    <w:abstractNumId w:val="1"/>
+    <w:abstractNumId w:val="2"/>
     <w:lvlOverride w:ilvl="0">
       <w:startOverride w:val="1"/>
     </w:lvlOverride>
@@ -2224,37 +2517,7 @@
     </w:lvlOverride>
   </w:num>
   <w:num w:numId="6">
-    <w:abstractNumId w:val="1"/>
-    <w:lvlOverride w:ilvl="0">
-      <w:startOverride w:val="1"/>
-    </w:lvlOverride>
-    <w:lvlOverride w:ilvl="1">
-      <w:startOverride w:val="1"/>
-    </w:lvlOverride>
-    <w:lvlOverride w:ilvl="2">
-      <w:startOverride w:val="1"/>
-    </w:lvlOverride>
-    <w:lvlOverride w:ilvl="3">
-      <w:startOverride w:val="1"/>
-    </w:lvlOverride>
-    <w:lvlOverride w:ilvl="4">
-      <w:startOverride w:val="1"/>
-    </w:lvlOverride>
-    <w:lvlOverride w:ilvl="5">
-      <w:startOverride w:val="1"/>
-    </w:lvlOverride>
-    <w:lvlOverride w:ilvl="6">
-      <w:startOverride w:val="1"/>
-    </w:lvlOverride>
-    <w:lvlOverride w:ilvl="7">
-      <w:startOverride w:val="1"/>
-    </w:lvlOverride>
-    <w:lvlOverride w:ilvl="8">
-      <w:startOverride w:val="1"/>
-    </w:lvlOverride>
-  </w:num>
-  <w:num w:numId="7">
-    <w:abstractNumId w:val="1"/>
+    <w:abstractNumId w:val="2"/>
     <w:lvlOverride w:ilvl="0">
       <w:startOverride w:val="1"/>
     </w:lvlOverride>
@@ -2287,7 +2550,7 @@
 </file>
 
 <file path=word/styles.xml><?xml version="1.0" encoding="utf-8"?>
-<w:styles xmlns:mc="http://schemas.openxmlformats.org/markup-compatibility/2006" xmlns:r="http://schemas.openxmlformats.org/officeDocument/2006/relationships" xmlns:w="http://schemas.openxmlformats.org/wordprocessingml/2006/main" xmlns:w14="http://schemas.microsoft.com/office/word/2010/wordml" xmlns:w15="http://schemas.microsoft.com/office/word/2012/wordml" xmlns:w16cex="http://schemas.microsoft.com/office/word/2018/wordml/cex" xmlns:w16cid="http://schemas.microsoft.com/office/word/2016/wordml/cid" xmlns:w16="http://schemas.microsoft.com/office/word/2018/wordml" xmlns:w16se="http://schemas.microsoft.com/office/word/2015/wordml/symex" mc:Ignorable="w14 w15 w16se w16cid w16 w16cex">
+<w:styles xmlns:mc="http://schemas.openxmlformats.org/markup-compatibility/2006" xmlns:r="http://schemas.openxmlformats.org/officeDocument/2006/relationships" xmlns:w="http://schemas.openxmlformats.org/wordprocessingml/2006/main" xmlns:w14="http://schemas.microsoft.com/office/word/2010/wordml" xmlns:w15="http://schemas.microsoft.com/office/word/2012/wordml" xmlns:w16cex="http://schemas.microsoft.com/office/word/2018/wordml/cex" xmlns:w16cid="http://schemas.microsoft.com/office/word/2016/wordml/cid" xmlns:w16="http://schemas.microsoft.com/office/word/2018/wordml" xmlns:w16sdtdh="http://schemas.microsoft.com/office/word/2020/wordml/sdtdatahash" xmlns:w16se="http://schemas.microsoft.com/office/word/2015/wordml/symex" mc:Ignorable="w14 w15 w16se w16cid w16 w16cex w16sdtdh">
   <w:docDefaults>
     <w:rPrDefault>
       <w:rPr>
@@ -3030,6 +3293,50 @@
       <w:u w:val="single"/>
     </w:rPr>
   </w:style>
+  <w:style w:type="paragraph" w:styleId="Header">
+    <w:name w:val="header"/>
+    <w:basedOn w:val="Normal"/>
+    <w:link w:val="HeaderChar"/>
+    <w:uiPriority w:val="99"/>
+    <w:unhideWhenUsed/>
+    <w:rsid w:val="00151217"/>
+    <w:pPr>
+      <w:tabs>
+        <w:tab w:val="center" w:pos="4513"/>
+        <w:tab w:val="right" w:pos="9026"/>
+      </w:tabs>
+      <w:spacing w:after="0" w:line="240" w:lineRule="auto"/>
+    </w:pPr>
+  </w:style>
+  <w:style w:type="character" w:customStyle="1" w:styleId="HeaderChar">
+    <w:name w:val="Header Char"/>
+    <w:basedOn w:val="DefaultParagraphFont"/>
+    <w:link w:val="Header"/>
+    <w:uiPriority w:val="99"/>
+    <w:rsid w:val="00151217"/>
+  </w:style>
+  <w:style w:type="paragraph" w:styleId="Footer">
+    <w:name w:val="footer"/>
+    <w:basedOn w:val="Normal"/>
+    <w:link w:val="FooterChar"/>
+    <w:uiPriority w:val="99"/>
+    <w:unhideWhenUsed/>
+    <w:rsid w:val="00151217"/>
+    <w:pPr>
+      <w:tabs>
+        <w:tab w:val="center" w:pos="4513"/>
+        <w:tab w:val="right" w:pos="9026"/>
+      </w:tabs>
+      <w:spacing w:after="0" w:line="240" w:lineRule="auto"/>
+    </w:pPr>
+  </w:style>
+  <w:style w:type="character" w:customStyle="1" w:styleId="FooterChar">
+    <w:name w:val="Footer Char"/>
+    <w:basedOn w:val="DefaultParagraphFont"/>
+    <w:link w:val="Footer"/>
+    <w:uiPriority w:val="99"/>
+    <w:rsid w:val="00151217"/>
+  </w:style>
 </w:styles>
 </file>
 
@@ -3330,7 +3637,7 @@
 
 <file path=customXml/item1.xml><?xml version="1.0" encoding="utf-8"?>
 <go:gDocsCustomXmlDataStorage xmlns:go="http://customooxmlschemas.google.com/" xmlns:r="http://schemas.openxmlformats.org/officeDocument/2006/relationships">
-  <go:docsCustomData xmlns:go="http://customooxmlschemas.google.com/" roundtripDataSignature="AMtx7mgX58m0QYWIzCXQOZArywxzfqevOg==">AMUW2mXGjkj7T2dMbR9ZBwdrQxhfmvCkXvyLOOVP8aAxr9I4ilJTDV9HPxUFubc1R4uOw5ZmUXuBWD3/dznJ+xidUAQb0VVP1t9c4fGyp+bws9g2pA1uh9g=</go:docsCustomData>
+  <go:docsCustomData xmlns:go="http://customooxmlschemas.google.com/" roundtripDataSignature="AMtx7mjrKdZyx+W33J9lVmrPy5yJ/1/aTA==">AMUW2mVd6urbZteOtu8SKDaNVO0AtPQ8bgfLO1DmkRJYnOQiYroCbQaMNtqABjffVMVkyapHToiSTGwPK5OlPyRUnLA1x18hwyM+qIld0vFjjmSVMjjNu1MnBgkc5+QKVLDOxUqJUYqS</go:docsCustomData>
 </go:gDocsCustomXmlDataStorage>
 </file>
 

</xml_diff>